<commit_message>
Change become provider andadd extend providership usecase
</commit_message>
<xml_diff>
--- a/docs/temp/Customer/CustomerRoleUseCase.docx
+++ b/docs/temp/Customer/CustomerRoleUseCase.docx
@@ -18,9 +18,9 @@
         </w:rPr>
         <w:drawing>
           <wp:inline distT="0" distB="0" distL="0" distR="0">
-            <wp:extent cx="4591050" cy="1695450"/>
+            <wp:extent cx="4667250" cy="1847850"/>
             <wp:effectExtent l="0" t="0" r="0" b="0"/>
-            <wp:docPr id="15" name="Picture 15"/>
+            <wp:docPr id="1" name="Picture 1"/>
             <wp:cNvGraphicFramePr>
               <a:graphicFrameLocks xmlns:a="http://schemas.openxmlformats.org/drawingml/2006/main" noChangeAspect="1"/>
             </wp:cNvGraphicFramePr>
@@ -28,7 +28,7 @@
               <a:graphicData uri="http://schemas.openxmlformats.org/drawingml/2006/picture">
                 <pic:pic xmlns:pic="http://schemas.openxmlformats.org/drawingml/2006/picture">
                   <pic:nvPicPr>
-                    <pic:cNvPr id="0" name="becomeProvider.png"/>
+                    <pic:cNvPr id="0" name="RegisterProvidership.png"/>
                     <pic:cNvPicPr/>
                   </pic:nvPicPr>
                   <pic:blipFill>
@@ -46,7 +46,7 @@
                   <pic:spPr>
                     <a:xfrm>
                       <a:off x="0" y="0"/>
-                      <a:ext cx="4591050" cy="1695450"/>
+                      <a:ext cx="4667250" cy="1847850"/>
                     </a:xfrm>
                     <a:prstGeom prst="rect">
                       <a:avLst/>
@@ -58,8 +58,6 @@
           </wp:inline>
         </w:drawing>
       </w:r>
-      <w:bookmarkStart w:id="0" w:name="_GoBack"/>
-      <w:bookmarkEnd w:id="0"/>
     </w:p>
     <w:tbl>
       <w:tblPr>
@@ -279,8 +277,17 @@
                 <w:rFonts w:ascii="Times New Roman" w:hAnsi="Times New Roman" w:cs="Times New Roman"/>
                 <w:szCs w:val="24"/>
               </w:rPr>
-              <w:t>Become provider</w:t>
-            </w:r>
+              <w:t xml:space="preserve">Register </w:t>
+            </w:r>
+            <w:proofErr w:type="spellStart"/>
+            <w:r>
+              <w:rPr>
+                <w:rFonts w:ascii="Times New Roman" w:hAnsi="Times New Roman" w:cs="Times New Roman"/>
+                <w:szCs w:val="24"/>
+              </w:rPr>
+              <w:t>providership</w:t>
+            </w:r>
+            <w:proofErr w:type="spellEnd"/>
           </w:p>
         </w:tc>
       </w:tr>
@@ -572,6 +579,8 @@
               </w:rPr>
               <w:t>Goal:</w:t>
             </w:r>
+            <w:bookmarkStart w:id="0" w:name="_GoBack"/>
+            <w:bookmarkEnd w:id="0"/>
           </w:p>
           <w:p>
             <w:pPr>
@@ -1174,15 +1183,8 @@
                       <w:rFonts w:ascii="Times New Roman" w:hAnsi="Times New Roman" w:cs="Times New Roman"/>
                       <w:szCs w:val="24"/>
                     </w:rPr>
-                    <w:t xml:space="preserve">System shows become provider page </w:t>
-                  </w:r>
-                  <w:r>
-                    <w:rPr>
-                      <w:rFonts w:ascii="Times New Roman" w:hAnsi="Times New Roman" w:cs="Times New Roman"/>
-                      <w:szCs w:val="24"/>
-                    </w:rPr>
                     <w:lastRenderedPageBreak/>
-                    <w:t>which has 3 packs for customer to choose.</w:t>
+                    <w:t>System shows become provider page which has 3 packs for customer to choose.</w:t>
                   </w:r>
                 </w:p>
               </w:tc>
@@ -2574,7 +2576,15 @@
                       <w:rFonts w:ascii="Times New Roman" w:hAnsi="Times New Roman" w:cs="Times New Roman"/>
                       <w:szCs w:val="24"/>
                     </w:rPr>
-                    <w:t>” button at purchase page.</w:t>
+                    <w:t xml:space="preserve">” button at purchase </w:t>
+                  </w:r>
+                  <w:r>
+                    <w:rPr>
+                      <w:rFonts w:ascii="Times New Roman" w:hAnsi="Times New Roman" w:cs="Times New Roman"/>
+                      <w:szCs w:val="24"/>
+                    </w:rPr>
+                    <w:lastRenderedPageBreak/>
+                    <w:t>page.</w:t>
                   </w:r>
                 </w:p>
               </w:tc>
@@ -2620,15 +2630,8 @@
                       <w:rFonts w:ascii="Times New Roman" w:hAnsi="Times New Roman" w:cs="Times New Roman"/>
                       <w:szCs w:val="24"/>
                     </w:rPr>
-                    <w:t xml:space="preserve">System will clear order and redirect to </w:t>
-                  </w:r>
-                  <w:r>
-                    <w:rPr>
-                      <w:rFonts w:ascii="Times New Roman" w:hAnsi="Times New Roman" w:cs="Times New Roman"/>
-                      <w:szCs w:val="24"/>
-                    </w:rPr>
                     <w:lastRenderedPageBreak/>
-                    <w:t>homepage.</w:t>
+                    <w:t>System will clear order and redirect to homepage.</w:t>
                   </w:r>
                 </w:p>
               </w:tc>
@@ -16543,7 +16546,7 @@
 </file>
 
 <file path=customXml/itemProps1.xml><?xml version="1.0" encoding="utf-8"?>
-<ds:datastoreItem xmlns:ds="http://schemas.openxmlformats.org/officeDocument/2006/customXml" ds:itemID="{ADE70224-76AA-465C-BAF2-E9BD2758394A}">
+<ds:datastoreItem xmlns:ds="http://schemas.openxmlformats.org/officeDocument/2006/customXml" ds:itemID="{A124530D-037F-464A-BFE0-26554B755784}">
   <ds:schemaRefs>
     <ds:schemaRef ds:uri="http://schemas.openxmlformats.org/officeDocument/2006/bibliography"/>
   </ds:schemaRefs>

</xml_diff>

<commit_message>
Complete booking stream in UI + Update UC
</commit_message>
<xml_diff>
--- a/docs/temp/Customer/CustomerRoleUseCase.docx
+++ b/docs/temp/Customer/CustomerRoleUseCase.docx
@@ -9,6 +9,7 @@
           <w:szCs w:val="24"/>
         </w:rPr>
       </w:pPr>
+      <w:bookmarkStart w:id="0" w:name="_GoBack"/>
       <w:r>
         <w:rPr>
           <w:rFonts w:ascii="Times New Roman" w:hAnsi="Times New Roman" w:cs="Times New Roman"/>
@@ -579,8 +580,6 @@
               </w:rPr>
               <w:t>Goal:</w:t>
             </w:r>
-            <w:bookmarkStart w:id="0" w:name="_GoBack"/>
-            <w:bookmarkEnd w:id="0"/>
           </w:p>
           <w:p>
             <w:pPr>
@@ -9902,6 +9901,28 @@
               <w:t>Information of price customer has to pay must be clear and show out for customer.</w:t>
             </w:r>
           </w:p>
+          <w:p>
+            <w:pPr>
+              <w:pStyle w:val="ListParagraph"/>
+              <w:numPr>
+                <w:ilvl w:val="0"/>
+                <w:numId w:val="1"/>
+              </w:numPr>
+              <w:rPr>
+                <w:rFonts w:ascii="Times New Roman" w:hAnsi="Times New Roman" w:cs="Times New Roman"/>
+                <w:szCs w:val="24"/>
+              </w:rPr>
+            </w:pPr>
+            <w:r>
+              <w:rPr>
+                <w:rFonts w:ascii="Times New Roman" w:hAnsi="Times New Roman" w:cs="Times New Roman"/>
+                <w:b w:val="0"/>
+                <w:szCs w:val="24"/>
+                <w:lang w:val="vi-VN"/>
+              </w:rPr>
+              <w:t>Maximum days customer can rent is 30 days.</w:t>
+            </w:r>
+          </w:p>
         </w:tc>
       </w:tr>
     </w:tbl>
@@ -15391,6 +15412,7 @@
           </w:p>
         </w:tc>
       </w:tr>
+      <w:bookmarkEnd w:id="0"/>
     </w:tbl>
     <w:p>
       <w:pPr>
@@ -16546,7 +16568,7 @@
 </file>
 
 <file path=customXml/itemProps1.xml><?xml version="1.0" encoding="utf-8"?>
-<ds:datastoreItem xmlns:ds="http://schemas.openxmlformats.org/officeDocument/2006/customXml" ds:itemID="{A124530D-037F-464A-BFE0-26554B755784}">
+<ds:datastoreItem xmlns:ds="http://schemas.openxmlformats.org/officeDocument/2006/customXml" ds:itemID="{08129025-066B-46D0-B41B-1DE8F56A456B}">
   <ds:schemaRefs>
     <ds:schemaRef ds:uri="http://schemas.openxmlformats.org/officeDocument/2006/bibliography"/>
   </ds:schemaRefs>

</xml_diff>